<commit_message>
add the function of upload menu's image.
</commit_message>
<xml_diff>
--- a/wubereat.docx
+++ b/wubereat.docx
@@ -320,7 +320,7 @@
       </w:pPr>
       <w:r>
         <w:rPr/>
-        <w:t>EVERY~(15 mins)</w:t>
+        <w:t>EVERY DAY~(15 mins)</w:t>
       </w:r>
     </w:p>
     <w:p>
@@ -680,7 +680,363 @@
       </w:pPr>
       <w:r>
         <w:rPr/>
-        <w:t>由本地端發(本地端儲存空間、 static file server)，存"絕對路徑"</w:t>
+        <w:t>由本地端發</w:t>
+      </w:r>
+      <w:proofErr w:type="gramStart"/>
+      <w:r>
+        <w:rPr/>
+        <w:t>(本地</w:t>
+      </w:r>
+      <w:proofErr w:type="gramEnd"/>
+      <w:r>
+        <w:rPr/>
+        <w:t>端儲存空間、 static file server)，存"絕對路徑"</w:t>
+      </w:r>
+    </w:p>
+    <w:p>
+      <w:pPr>
+        <w:pStyle w:val="Normal"/>
+        <w:ind w:left="0"/>
+      </w:pPr>
+      <w:r>
+        <w:rPr/>
+        <w:t>------------------------------------------------------------------------------------------------------------------------</w:t>
+      </w:r>
+    </w:p>
+    <w:p>
+      <w:pPr>
+        <w:pStyle w:val="Normal"/>
+        <w:ind w:left="0"/>
+      </w:pPr>
+      <w:r>
+        <w:rPr/>
+        <w:t>後端驗證</w:t>
+      </w:r>
+    </w:p>
+    <w:p>
+      <w:pPr>
+        <w:pStyle w:val="Normal"/>
+        <w:ind w:left="0"/>
+      </w:pPr>
+      <w:r>
+        <w:rPr/>
+        <w:t>-</w:t>
+      </w:r>
+    </w:p>
+    <w:p>
+      <w:pPr>
+        <w:pStyle w:val="Normal"/>
+        <w:ind w:left="0"/>
+      </w:pPr>
+      <w:r>
+        <w:rPr/>
+        <w:t>Signin -&gt; f12 set-cookie -&gt;   check same-site  policy</w:t>
+      </w:r>
+    </w:p>
+    <w:p>
+      <w:pPr>
+        <w:pStyle w:val="Normal"/>
+        <w:ind w:left="0"/>
+      </w:pPr>
+      <w:r>
+        <w:rPr/>
+        <w:t>Api test code -&gt; not same-site cookie</w:t>
+      </w:r>
+    </w:p>
+    <w:p>
+      <w:pPr>
+        <w:pStyle w:val="Normal"/>
+        <w:ind w:left="0"/>
+      </w:pPr>
+      <w:r>
+        <w:rPr/>
+        <w:t>-</w:t>
+      </w:r>
+    </w:p>
+    <w:p>
+      <w:pPr>
+        <w:pStyle w:val="Normal"/>
+        <w:ind w:left="0"/>
+      </w:pPr>
+      <w:r>
+        <w:rPr/>
+        <w:t>Json_server: API test</w:t>
+      </w:r>
+    </w:p>
+    <w:p>
+      <w:pPr>
+        <w:pStyle w:val="Normal"/>
+        <w:ind w:left="0"/>
+      </w:pPr>
+      <w:r>
+        <w:rPr/>
+        <w:t>Axios interception</w:t>
+      </w:r>
+    </w:p>
+    <w:p>
+      <w:pPr>
+        <w:pStyle w:val="Normal"/>
+        <w:ind w:left="0"/>
+      </w:pPr>
+      <w:r>
+        <w:rPr/>
+        <w:t>-</w:t>
+      </w:r>
+    </w:p>
+    <w:p>
+      <w:pPr>
+        <w:pStyle w:val="Normal"/>
+        <w:ind w:left="0"/>
+      </w:pPr>
+      <w:r>
+        <w:rPr/>
+        <w:t>在 header 藏鑰匙：讓後端知道他在測試，有特權</w:t>
+      </w:r>
+    </w:p>
+    <w:p>
+      <w:pPr>
+        <w:pStyle w:val="Normal"/>
+        <w:ind w:left="0"/>
+      </w:pPr>
+      <w:r>
+        <w:rPr/>
+        <w:t>-</w:t>
+      </w:r>
+    </w:p>
+    <w:p>
+      <w:pPr>
+        <w:pStyle w:val="Normal"/>
+        <w:ind w:left="0"/>
+      </w:pPr>
+      <w:r>
+        <w:rPr/>
+        <w:t>打包成 docker -&gt; Github action: 就可以 same-site</w:t>
+      </w:r>
+    </w:p>
+    <w:p>
+      <w:pPr>
+        <w:pStyle w:val="Normal"/>
+        <w:ind w:left="0"/>
+      </w:pPr>
+      <w:r>
+        <w:rPr/>
+        <w:t>-</w:t>
+      </w:r>
+    </w:p>
+    <w:p>
+      <w:pPr>
+        <w:pStyle w:val="ListParagraph"/>
+        <w:numPr>
+          <w:ilvl w:val="0"/>
+          <w:numId w:val="6"/>
+        </w:numPr>
+        <w:rPr>
+          <w:rFonts w:ascii="PMingLiU" w:hAnsi="PMingLiU" w:eastAsia="PMingLiU" w:cs="PMingLiU" w:asciiTheme="minorAscii" w:hAnsiTheme="minorAscii" w:eastAsiaTheme="minorAscii" w:cstheme="minorAscii"/>
+          <w:sz w:val="24"/>
+          <w:szCs w:val="24"/>
+        </w:rPr>
+      </w:pPr>
+      <w:r>
+        <w:rPr/>
+        <w:t xml:space="preserve"> Websocket</w:t>
+      </w:r>
+    </w:p>
+    <w:p>
+      <w:pPr>
+        <w:pStyle w:val="ListParagraph"/>
+        <w:numPr>
+          <w:ilvl w:val="0"/>
+          <w:numId w:val="6"/>
+        </w:numPr>
+        <w:rPr>
+          <w:rFonts w:asciiTheme="minorAscii" w:hAnsiTheme="minorAscii" w:eastAsiaTheme="minorAscii" w:cstheme="minorAscii"/>
+          <w:sz w:val="24"/>
+          <w:szCs w:val="24"/>
+        </w:rPr>
+      </w:pPr>
+      <w:r>
+        <w:rPr/>
+        <w:t>Setinterval</w:t>
+      </w:r>
+    </w:p>
+    <w:p>
+      <w:pPr>
+        <w:pStyle w:val="ListParagraph"/>
+        <w:numPr>
+          <w:ilvl w:val="0"/>
+          <w:numId w:val="6"/>
+        </w:numPr>
+        <w:rPr>
+          <w:rFonts w:asciiTheme="minorAscii" w:hAnsiTheme="minorAscii" w:eastAsiaTheme="minorAscii" w:cstheme="minorAscii"/>
+          <w:sz w:val="24"/>
+          <w:szCs w:val="24"/>
+        </w:rPr>
+      </w:pPr>
+      <w:r>
+        <w:rPr/>
+        <w:t>github action</w:t>
+      </w:r>
+    </w:p>
+    <w:p>
+      <w:pPr>
+        <w:pStyle w:val="ListParagraph"/>
+        <w:numPr>
+          <w:ilvl w:val="0"/>
+          <w:numId w:val="6"/>
+        </w:numPr>
+        <w:rPr>
+          <w:rFonts w:asciiTheme="minorAscii" w:hAnsiTheme="minorAscii" w:eastAsiaTheme="minorAscii" w:cstheme="minorAscii"/>
+          <w:sz w:val="24"/>
+          <w:szCs w:val="24"/>
+        </w:rPr>
+      </w:pPr>
+      <w:r>
+        <w:rPr/>
+        <w:t>Crossorigin</w:t>
+      </w:r>
+    </w:p>
+    <w:p>
+      <w:pPr>
+        <w:pStyle w:val="ListParagraph"/>
+        <w:numPr>
+          <w:ilvl w:val="0"/>
+          <w:numId w:val="6"/>
+        </w:numPr>
+        <w:rPr>
+          <w:sz w:val="24"/>
+          <w:szCs w:val="24"/>
+        </w:rPr>
+      </w:pPr>
+      <w:r>
+        <w:rPr/>
+        <w:t>micro frontend: 1.normal report 2. moty report</w:t>
+      </w:r>
+    </w:p>
+    <w:p>
+      <w:pPr>
+        <w:pStyle w:val="ListParagraph"/>
+        <w:numPr>
+          <w:ilvl w:val="0"/>
+          <w:numId w:val="6"/>
+        </w:numPr>
+        <w:rPr>
+          <w:sz w:val="24"/>
+          <w:szCs w:val="24"/>
+        </w:rPr>
+      </w:pPr>
+      <w:proofErr w:type="spellStart"/>
+      <w:r>
+        <w:rPr/>
+        <w:t>Ssr</w:t>
+      </w:r>
+      <w:proofErr w:type="spellEnd"/>
+      <w:r>
+        <w:rPr/>
+        <w:t>: server site rendering</w:t>
+      </w:r>
+    </w:p>
+    <w:p>
+      <w:pPr>
+        <w:pStyle w:val="Normal"/>
+        <w:ind w:left="0"/>
+      </w:pPr>
+      <w:r>
+        <w:rPr/>
+        <w:t>------------------------------------------------------------------------------------------------------------------------</w:t>
+      </w:r>
+    </w:p>
+    <w:p>
+      <w:pPr>
+        <w:pStyle w:val="Normal"/>
+        <w:ind w:left="0"/>
+      </w:pPr>
+      <w:r>
+        <w:rPr/>
+        <w:t>Cart: 要 match user</w:t>
+      </w:r>
+    </w:p>
+    <w:p>
+      <w:pPr>
+        <w:pStyle w:val="Normal"/>
+        <w:ind w:left="0"/>
+      </w:pPr>
+      <w:r>
+        <w:rPr/>
+        <w:t>-</w:t>
+      </w:r>
+    </w:p>
+    <w:p>
+      <w:pPr>
+        <w:pStyle w:val="Normal"/>
+        <w:ind w:left="0"/>
+      </w:pPr>
+      <w:r>
+        <w:rPr/>
+        <w:t xml:space="preserve">B tree: </w:t>
+      </w:r>
+      <w:hyperlink r:id="R9b850bbd2791487d">
+        <w:r>
+          <w:rPr>
+            <w:rStyle w:val="Hyperlink"/>
+          </w:rPr>
+          <w:t>https://clu.gitbook.io/data-structure-note/b-tree</w:t>
+        </w:r>
+      </w:hyperlink>
+    </w:p>
+    <w:p>
+      <w:pPr>
+        <w:pStyle w:val="Normal"/>
+        <w:ind w:left="0"/>
+      </w:pPr>
+      <w:r>
+        <w:rPr/>
+        <w:t xml:space="preserve">Indexes: </w:t>
+      </w:r>
+      <w:r>
+        <w:rPr/>
+        <w:t>加在最常 match 的</w:t>
+      </w:r>
+      <w:r>
+        <w:rPr/>
+        <w:t xml:space="preserve"> </w:t>
+      </w:r>
+      <w:r>
+        <w:rPr/>
+        <w:t>( binary</w:t>
+      </w:r>
+      <w:r>
+        <w:rPr/>
+        <w:t xml:space="preserve"> </w:t>
+      </w:r>
+      <w:proofErr w:type="gramStart"/>
+      <w:r>
+        <w:rPr/>
+        <w:t>tree )</w:t>
+      </w:r>
+      <w:proofErr w:type="gramEnd"/>
+    </w:p>
+    <w:p>
+      <w:pPr>
+        <w:pStyle w:val="Normal"/>
+        <w:ind w:left="0"/>
+      </w:pPr>
+      <w:r>
+        <w:rPr/>
+        <w:t xml:space="preserve">Where in: in </w:t>
+      </w:r>
+      <w:proofErr w:type="spellStart"/>
+      <w:r>
+        <w:rPr/>
+        <w:t>超過</w:t>
+      </w:r>
+      <w:proofErr w:type="spellEnd"/>
+      <w:r>
+        <w:rPr/>
+        <w:t xml:space="preserve"> 30 筆，就用 join 做 table mapping </w:t>
+      </w:r>
+      <w:r>
+        <w:rPr/>
+        <w:t>的作法</w:t>
       </w:r>
     </w:p>
     <w:sectPr>
@@ -695,6 +1051,117 @@
 
 <file path=word/numbering.xml><?xml version="1.0" encoding="utf-8"?>
 <w:numbering xmlns:w="http://schemas.openxmlformats.org/wordprocessingml/2006/main">
+  <w:abstractNum xmlns:w="http://schemas.openxmlformats.org/wordprocessingml/2006/main" w:abstractNumId="5">
+    <w:multiLevelType xmlns:w="http://schemas.openxmlformats.org/wordprocessingml/2006/main" w:val="hybridMultilevel"/>
+    <w:lvl xmlns:w="http://schemas.openxmlformats.org/wordprocessingml/2006/main" w:ilvl="0">
+      <w:start w:val="1"/>
+      <w:numFmt w:val="bullet"/>
+      <w:lvlText w:val="-"/>
+      <w:lvlJc w:val="left"/>
+      <w:pPr>
+        <w:ind w:left="720" w:hanging="360"/>
+      </w:pPr>
+      <w:rPr>
+        <w:rFonts w:hint="default" w:ascii="PMingLiU" w:hAnsi="PMingLiU"/>
+      </w:rPr>
+    </w:lvl>
+    <w:lvl xmlns:w="http://schemas.openxmlformats.org/wordprocessingml/2006/main" w:ilvl="1">
+      <w:start w:val="1"/>
+      <w:numFmt w:val="bullet"/>
+      <w:lvlText w:val="o"/>
+      <w:lvlJc w:val="left"/>
+      <w:pPr>
+        <w:ind w:left="1440" w:hanging="360"/>
+      </w:pPr>
+      <w:rPr>
+        <w:rFonts w:hint="default" w:ascii="Courier New" w:hAnsi="Courier New"/>
+      </w:rPr>
+    </w:lvl>
+    <w:lvl xmlns:w="http://schemas.openxmlformats.org/wordprocessingml/2006/main" w:ilvl="2">
+      <w:start w:val="1"/>
+      <w:numFmt w:val="bullet"/>
+      <w:lvlText w:val=""/>
+      <w:lvlJc w:val="left"/>
+      <w:pPr>
+        <w:ind w:left="2160" w:hanging="360"/>
+      </w:pPr>
+      <w:rPr>
+        <w:rFonts w:hint="default" w:ascii="Wingdings" w:hAnsi="Wingdings"/>
+      </w:rPr>
+    </w:lvl>
+    <w:lvl xmlns:w="http://schemas.openxmlformats.org/wordprocessingml/2006/main" w:ilvl="3">
+      <w:start w:val="1"/>
+      <w:numFmt w:val="bullet"/>
+      <w:lvlText w:val=""/>
+      <w:lvlJc w:val="left"/>
+      <w:pPr>
+        <w:ind w:left="2880" w:hanging="360"/>
+      </w:pPr>
+      <w:rPr>
+        <w:rFonts w:hint="default" w:ascii="Symbol" w:hAnsi="Symbol"/>
+      </w:rPr>
+    </w:lvl>
+    <w:lvl xmlns:w="http://schemas.openxmlformats.org/wordprocessingml/2006/main" w:ilvl="4">
+      <w:start w:val="1"/>
+      <w:numFmt w:val="bullet"/>
+      <w:lvlText w:val="o"/>
+      <w:lvlJc w:val="left"/>
+      <w:pPr>
+        <w:ind w:left="3600" w:hanging="360"/>
+      </w:pPr>
+      <w:rPr>
+        <w:rFonts w:hint="default" w:ascii="Courier New" w:hAnsi="Courier New"/>
+      </w:rPr>
+    </w:lvl>
+    <w:lvl xmlns:w="http://schemas.openxmlformats.org/wordprocessingml/2006/main" w:ilvl="5">
+      <w:start w:val="1"/>
+      <w:numFmt w:val="bullet"/>
+      <w:lvlText w:val=""/>
+      <w:lvlJc w:val="left"/>
+      <w:pPr>
+        <w:ind w:left="4320" w:hanging="360"/>
+      </w:pPr>
+      <w:rPr>
+        <w:rFonts w:hint="default" w:ascii="Wingdings" w:hAnsi="Wingdings"/>
+      </w:rPr>
+    </w:lvl>
+    <w:lvl xmlns:w="http://schemas.openxmlformats.org/wordprocessingml/2006/main" w:ilvl="6">
+      <w:start w:val="1"/>
+      <w:numFmt w:val="bullet"/>
+      <w:lvlText w:val=""/>
+      <w:lvlJc w:val="left"/>
+      <w:pPr>
+        <w:ind w:left="5040" w:hanging="360"/>
+      </w:pPr>
+      <w:rPr>
+        <w:rFonts w:hint="default" w:ascii="Symbol" w:hAnsi="Symbol"/>
+      </w:rPr>
+    </w:lvl>
+    <w:lvl xmlns:w="http://schemas.openxmlformats.org/wordprocessingml/2006/main" w:ilvl="7">
+      <w:start w:val="1"/>
+      <w:numFmt w:val="bullet"/>
+      <w:lvlText w:val="o"/>
+      <w:lvlJc w:val="left"/>
+      <w:pPr>
+        <w:ind w:left="5760" w:hanging="360"/>
+      </w:pPr>
+      <w:rPr>
+        <w:rFonts w:hint="default" w:ascii="Courier New" w:hAnsi="Courier New"/>
+      </w:rPr>
+    </w:lvl>
+    <w:lvl xmlns:w="http://schemas.openxmlformats.org/wordprocessingml/2006/main" w:ilvl="8">
+      <w:start w:val="1"/>
+      <w:numFmt w:val="bullet"/>
+      <w:lvlText w:val=""/>
+      <w:lvlJc w:val="left"/>
+      <w:pPr>
+        <w:ind w:left="6480" w:hanging="360"/>
+      </w:pPr>
+      <w:rPr>
+        <w:rFonts w:hint="default" w:ascii="Wingdings" w:hAnsi="Wingdings"/>
+      </w:rPr>
+    </w:lvl>
+  </w:abstractNum>
   <w:abstractNum xmlns:w="http://schemas.openxmlformats.org/wordprocessingml/2006/main" w:abstractNumId="4">
     <w:multiLevelType xmlns:w="http://schemas.openxmlformats.org/wordprocessingml/2006/main" w:val="hybridMultilevel"/>
     <w:lvl xmlns:w="http://schemas.openxmlformats.org/wordprocessingml/2006/main" w:ilvl="0">
@@ -1250,6 +1717,9 @@
       </w:rPr>
     </w:lvl>
   </w:abstractNum>
+  <w:num w:numId="6">
+    <w:abstractNumId w:val="5"/>
+  </w:num>
   <w:num w:numId="5">
     <w:abstractNumId w:val="4"/>
   </w:num>

</xml_diff>